<commit_message>
Corrected an error Fredrik (!) had made in the error correcting equations
git-svn-id: file:///home/srv/www/butt.se/pnp/svn/trunk@222 f672c3ff-8b41-4f22-a4ab-2adcb4f732c7
</commit_message>
<xml_diff>
--- a/PickAndPlace.docx
+++ b/PickAndPlace.docx
@@ -380,22 +380,20 @@
     </w:p>
     <w:sdt>
       <w:sdtPr>
+        <w:rPr>
+          <w:rFonts w:asciiTheme="minorHAnsi" w:eastAsiaTheme="minorHAnsi" w:hAnsiTheme="minorHAnsi" w:cstheme="minorBidi"/>
+          <w:b w:val="0"/>
+          <w:bCs w:val="0"/>
+          <w:color w:val="auto"/>
+          <w:sz w:val="22"/>
+          <w:szCs w:val="22"/>
+        </w:rPr>
         <w:id w:val="21966279"/>
         <w:docPartObj>
           <w:docPartGallery w:val="Table of Contents"/>
           <w:docPartUnique/>
         </w:docPartObj>
       </w:sdtPr>
-      <w:sdtEndPr>
-        <w:rPr>
-          <w:rFonts w:asciiTheme="minorHAnsi" w:eastAsiaTheme="minorHAnsi" w:hAnsiTheme="minorHAnsi" w:cstheme="minorBidi"/>
-          <w:b w:val="0"/>
-          <w:bCs w:val="0"/>
-          <w:color w:val="auto"/>
-          <w:sz w:val="22"/>
-          <w:szCs w:val="22"/>
-        </w:rPr>
-      </w:sdtEndPr>
       <w:sdtContent>
         <w:p>
           <w:pPr>
@@ -9071,7 +9069,7 @@
             <w:rPr>
               <w:rFonts w:ascii="Cambria Math" w:hAnsi="Cambria Math"/>
             </w:rPr>
-            <m:t>+y+</m:t>
+            <m:t>y+</m:t>
           </m:r>
           <m:sSub>
             <m:sSubPr>
@@ -9100,6 +9098,9 @@
             </m:sub>
           </m:sSub>
           <m:r>
+            <m:rPr>
+              <m:sty m:val="p"/>
+            </m:rPr>
             <w:rPr>
               <w:rFonts w:ascii="Cambria Math" w:hAnsi="Cambria Math"/>
             </w:rPr>
@@ -9457,7 +9458,7 @@
             <w:rPr>
               <w:rFonts w:ascii="Cambria Math" w:hAnsi="Cambria Math"/>
             </w:rPr>
-            <m:t>+y+</m:t>
+            <m:t>y+</m:t>
           </m:r>
           <m:sSub>
             <m:sSubPr>
@@ -12599,7 +12600,7 @@
           <v:shape id="_x0000_i1025" type="#_x0000_t75" style="width:453pt;height:408.75pt" o:ole="">
             <v:imagedata r:id="rId26" o:title=""/>
           </v:shape>
-          <o:OLEObject Type="Embed" ProgID="Unknown" ShapeID="_x0000_i1025" DrawAspect="Content" ObjectID="_1273187393" r:id="rId27"/>
+          <o:OLEObject Type="Embed" ProgID="Unknown" ShapeID="_x0000_i1025" DrawAspect="Content" ObjectID="_1273189249" r:id="rId27"/>
         </w:object>
       </w:r>
     </w:p>
@@ -12615,7 +12616,7 @@
           <w:rPr>
             <w:noProof/>
           </w:rPr>
-          <w:t>1</w:t>
+          <w:t>2</w:t>
         </w:r>
       </w:fldSimple>
       <w:r>
@@ -12912,7 +12913,7 @@
           <v:shape id="_x0000_i1026" type="#_x0000_t75" style="width:.75pt;height:.75pt" o:ole="">
             <v:imagedata r:id="rId32" o:title=""/>
           </v:shape>
-          <o:OLEObject Type="Embed" ProgID="Unknown" ShapeID="_x0000_i1026" DrawAspect="Content" ObjectID="_1273187394" r:id="rId33"/>
+          <o:OLEObject Type="Embed" ProgID="Unknown" ShapeID="_x0000_i1026" DrawAspect="Content" ObjectID="_1273189250" r:id="rId33"/>
         </w:object>
       </w:r>
       <w:r>
@@ -12989,7 +12990,7 @@
           <v:shape id="_x0000_i1027" type="#_x0000_t75" style="width:.75pt;height:.75pt" o:ole="">
             <v:imagedata r:id="rId32" o:title=""/>
           </v:shape>
-          <o:OLEObject Type="Embed" ProgID="Unknown" ShapeID="_x0000_i1027" DrawAspect="Content" ObjectID="_1273187395" r:id="rId35"/>
+          <o:OLEObject Type="Embed" ProgID="Unknown" ShapeID="_x0000_i1027" DrawAspect="Content" ObjectID="_1273189251" r:id="rId35"/>
         </w:object>
       </w:r>
     </w:p>
@@ -13414,10 +13415,10 @@
       </w:r>
       <w:r>
         <w:object w:dxaOrig="8632" w:dyaOrig="6484">
-          <v:shape id="_x0000_i1029" type="#_x0000_t75" style="width:159.75pt;height:120pt" o:ole="">
+          <v:shape id="_x0000_i1028" type="#_x0000_t75" style="width:159.75pt;height:120pt" o:ole="">
             <v:imagedata r:id="rId40" o:title=""/>
           </v:shape>
-          <o:OLEObject Type="Embed" ProgID="Unknown" ShapeID="_x0000_i1029" DrawAspect="Content" ObjectID="_1273187396" r:id="rId41"/>
+          <o:OLEObject Type="Embed" ProgID="Unknown" ShapeID="_x0000_i1028" DrawAspect="Content" ObjectID="_1273189252" r:id="rId41"/>
         </w:object>
       </w:r>
       <w:r>
@@ -13425,10 +13426,10 @@
       </w:r>
       <w:r>
         <w:object w:dxaOrig="6474" w:dyaOrig="5404">
-          <v:shape id="_x0000_i1028" type="#_x0000_t75" style="width:142.5pt;height:119.25pt" o:ole="">
+          <v:shape id="_x0000_i1029" type="#_x0000_t75" style="width:142.5pt;height:119.25pt" o:ole="">
             <v:imagedata r:id="rId42" o:title=""/>
           </v:shape>
-          <o:OLEObject Type="Embed" ProgID="Unknown" ShapeID="_x0000_i1028" DrawAspect="Content" ObjectID="_1273187397" r:id="rId43"/>
+          <o:OLEObject Type="Embed" ProgID="Unknown" ShapeID="_x0000_i1029" DrawAspect="Content" ObjectID="_1273189253" r:id="rId43"/>
         </w:object>
       </w:r>
     </w:p>
@@ -13836,7 +13837,7 @@
             <w:rPr>
               <w:noProof/>
             </w:rPr>
-            <w:t>2</w:t>
+            <w:t>10</w:t>
           </w:r>
         </w:fldSimple>
       </w:p>
@@ -16276,7 +16277,6 @@
       <w:kern w:val="1"/>
       <w:sz w:val="24"/>
       <w:szCs w:val="24"/>
-      <w:lang/>
     </w:rPr>
   </w:style>
   <w:style w:type="character" w:customStyle="1" w:styleId="BodyTextChar">
@@ -16290,7 +16290,6 @@
       <w:kern w:val="1"/>
       <w:sz w:val="24"/>
       <w:szCs w:val="24"/>
-      <w:lang/>
     </w:rPr>
   </w:style>
   <w:style w:type="paragraph" w:customStyle="1" w:styleId="Code0">
@@ -16314,7 +16313,6 @@
       <w:kern w:val="1"/>
       <w:sz w:val="18"/>
       <w:szCs w:val="24"/>
-      <w:lang/>
     </w:rPr>
   </w:style>
 </w:styles>
@@ -16413,35 +16411,6 @@
         </w:p>
       </w:docPartBody>
     </w:docPart>
-    <w:docPart>
-      <w:docPartPr>
-        <w:name w:val="04A77FFE7EE54E3AB2163F56176AC402"/>
-        <w:category>
-          <w:name w:val="General"/>
-          <w:gallery w:val="placeholder"/>
-        </w:category>
-        <w:types>
-          <w:type w:val="bbPlcHdr"/>
-        </w:types>
-        <w:behaviors>
-          <w:behavior w:val="content"/>
-        </w:behaviors>
-        <w:guid w:val="{A708C9B8-31BB-40F7-923F-39134D04B843}"/>
-      </w:docPartPr>
-      <w:docPartBody>
-        <w:p>
-          <w:pPr>
-            <w:pStyle w:val="04A77FFE7EE54E3AB2163F56176AC402"/>
-          </w:pPr>
-          <w:r>
-            <w:rPr>
-              <w:color w:val="4F81BD" w:themeColor="accent1"/>
-            </w:rPr>
-            <w:t>[Type the author name]</w:t>
-          </w:r>
-        </w:p>
-      </w:docPartBody>
-    </w:docPart>
   </w:docParts>
 </w:glossaryDocument>
 </file>
@@ -16508,8 +16477,9 @@
     <w:panose1 w:val="020B0604030504040204"/>
     <w:charset w:val="00"/>
     <w:family w:val="swiss"/>
+    <w:notTrueType/>
     <w:pitch w:val="variable"/>
-    <w:sig w:usb0="E1002AFF" w:usb1="C000605B" w:usb2="00000029" w:usb3="00000000" w:csb0="000101FF" w:csb1="00000000"/>
+    <w:sig w:usb0="00000003" w:usb1="00000000" w:usb2="00000000" w:usb3="00000000" w:csb0="00000001" w:csb1="00000000"/>
   </w:font>
   <w:font w:name="Arial">
     <w:panose1 w:val="020B0604020202020204"/>
@@ -16549,6 +16519,7 @@
     <w:rsid w:val="001C13FB"/>
     <w:rsid w:val="007752F4"/>
     <w:rsid w:val="008B4C0D"/>
+    <w:rsid w:val="00A27CB7"/>
     <w:rsid w:val="00DB4CC8"/>
   </w:rsids>
   <m:mathPr>

</xml_diff>